<commit_message>
Comments and Refinement 1.0
Added docstrings, comments giving context and explaining the purpose notable definitions, class, and variables.
</commit_message>
<xml_diff>
--- a/Assignment 2 Report.docx
+++ b/Assignment 2 Report.docx
@@ -89,6 +89,16 @@
         </w:rPr>
         <w:t>Assignment 2 Report</w:t>
       </w:r>
+      <w:r>
+        <w:rPr>
+          <w:rFonts w:ascii="Times New Roman" w:hAnsi="Times New Roman" w:cs="Times New Roman"/>
+          <w:b/>
+          <w:bCs/>
+          <w:sz w:val="24"/>
+          <w:szCs w:val="24"/>
+        </w:rPr>
+        <w:t>: Object Oriented Programming Design</w:t>
+      </w:r>
     </w:p>
     <w:p>
       <w:pPr>
@@ -96,18 +106,12 @@
         <w:jc w:val="center"/>
         <w:rPr>
           <w:rFonts w:ascii="Times New Roman" w:hAnsi="Times New Roman" w:cs="Times New Roman"/>
-          <w:sz w:val="24"/>
-          <w:szCs w:val="24"/>
-        </w:rPr>
-      </w:pPr>
-      <w:r>
-        <w:rPr>
-          <w:rFonts w:ascii="Times New Roman" w:hAnsi="Times New Roman" w:cs="Times New Roman"/>
-          <w:sz w:val="24"/>
-          <w:szCs w:val="24"/>
-        </w:rPr>
-        <w:t>Sheridan College</w:t>
-      </w:r>
+          <w:b/>
+          <w:bCs/>
+          <w:sz w:val="24"/>
+          <w:szCs w:val="24"/>
+        </w:rPr>
+      </w:pPr>
     </w:p>
     <w:p>
       <w:pPr>
@@ -125,7 +129,7 @@
           <w:sz w:val="24"/>
           <w:szCs w:val="24"/>
         </w:rPr>
-        <w:t>Jeremy Tica</w:t>
+        <w:t>Sheridan College</w:t>
       </w:r>
     </w:p>
     <w:p>
@@ -144,7 +148,7 @@
           <w:sz w:val="24"/>
           <w:szCs w:val="24"/>
         </w:rPr>
-        <w:t>PROG10004: Programming Principles</w:t>
+        <w:t>Jeremy Tica</w:t>
       </w:r>
     </w:p>
     <w:p>
@@ -163,7 +167,7 @@
           <w:sz w:val="24"/>
           <w:szCs w:val="24"/>
         </w:rPr>
-        <w:t>Muhammad Asif</w:t>
+        <w:t>PROG10004: Programming Principles</w:t>
       </w:r>
     </w:p>
     <w:p>
@@ -182,24 +186,7 @@
           <w:sz w:val="24"/>
           <w:szCs w:val="24"/>
         </w:rPr>
-        <w:t>November 10</w:t>
-      </w:r>
-      <w:r>
-        <w:rPr>
-          <w:rFonts w:ascii="Times New Roman" w:hAnsi="Times New Roman" w:cs="Times New Roman"/>
-          <w:sz w:val="24"/>
-          <w:szCs w:val="24"/>
-          <w:vertAlign w:val="superscript"/>
-        </w:rPr>
-        <w:t>th</w:t>
-      </w:r>
-      <w:r>
-        <w:rPr>
-          <w:rFonts w:ascii="Times New Roman" w:hAnsi="Times New Roman" w:cs="Times New Roman"/>
-          <w:sz w:val="24"/>
-          <w:szCs w:val="24"/>
-        </w:rPr>
-        <w:t>, 2023</w:t>
+        <w:t>Muhammad Asif</w:t>
       </w:r>
     </w:p>
     <w:p>
@@ -212,6 +199,31 @@
           <w:szCs w:val="24"/>
         </w:rPr>
       </w:pPr>
+      <w:r>
+        <w:rPr>
+          <w:rFonts w:ascii="Times New Roman" w:hAnsi="Times New Roman" w:cs="Times New Roman"/>
+          <w:sz w:val="24"/>
+          <w:szCs w:val="24"/>
+        </w:rPr>
+        <w:t>November 10</w:t>
+      </w:r>
+      <w:r>
+        <w:rPr>
+          <w:rFonts w:ascii="Times New Roman" w:hAnsi="Times New Roman" w:cs="Times New Roman"/>
+          <w:sz w:val="24"/>
+          <w:szCs w:val="24"/>
+          <w:vertAlign w:val="superscript"/>
+        </w:rPr>
+        <w:t>th</w:t>
+      </w:r>
+      <w:r>
+        <w:rPr>
+          <w:rFonts w:ascii="Times New Roman" w:hAnsi="Times New Roman" w:cs="Times New Roman"/>
+          <w:sz w:val="24"/>
+          <w:szCs w:val="24"/>
+        </w:rPr>
+        <w:t>, 2023</w:t>
+      </w:r>
     </w:p>
     <w:p>
       <w:pPr>
@@ -289,6 +301,500 @@
           <w:szCs w:val="24"/>
         </w:rPr>
         <w:lastRenderedPageBreak/>
+        <w:t>Assignment 2 Report: Object Oriented Programming Design</w:t>
+      </w:r>
+    </w:p>
+    <w:p>
+      <w:pPr>
+        <w:spacing w:line="480" w:lineRule="auto"/>
+        <w:rPr>
+          <w:rFonts w:ascii="Times New Roman" w:hAnsi="Times New Roman" w:cs="Times New Roman"/>
+          <w:b/>
+          <w:bCs/>
+          <w:sz w:val="24"/>
+          <w:szCs w:val="24"/>
+        </w:rPr>
+      </w:pPr>
+      <w:r>
+        <w:rPr>
+          <w:rFonts w:ascii="Times New Roman" w:hAnsi="Times New Roman" w:cs="Times New Roman"/>
+          <w:b/>
+          <w:bCs/>
+          <w:sz w:val="24"/>
+          <w:szCs w:val="24"/>
+        </w:rPr>
+        <w:t>Part I: Object-Oriented Analysis</w:t>
+      </w:r>
+    </w:p>
+    <w:tbl>
+      <w:tblPr>
+        <w:tblStyle w:val="TableGrid"/>
+        <w:tblW w:w="0" w:type="auto"/>
+        <w:tblLook w:val="04A0" w:firstRow="1" w:lastRow="0" w:firstColumn="1" w:lastColumn="0" w:noHBand="0" w:noVBand="1"/>
+      </w:tblPr>
+      <w:tblGrid>
+        <w:gridCol w:w="704"/>
+        <w:gridCol w:w="8646"/>
+      </w:tblGrid>
+      <w:tr>
+        <w:trPr>
+          <w:trHeight w:val="691"/>
+        </w:trPr>
+        <w:tc>
+          <w:tcPr>
+            <w:tcW w:w="704" w:type="dxa"/>
+          </w:tcPr>
+          <w:p>
+            <w:pPr>
+              <w:spacing w:line="480" w:lineRule="auto"/>
+              <w:rPr>
+                <w:rFonts w:ascii="Times New Roman" w:hAnsi="Times New Roman" w:cs="Times New Roman"/>
+                <w:sz w:val="24"/>
+                <w:szCs w:val="24"/>
+              </w:rPr>
+            </w:pPr>
+            <w:r>
+              <w:rPr>
+                <w:rFonts w:ascii="Times New Roman" w:hAnsi="Times New Roman" w:cs="Times New Roman"/>
+                <w:sz w:val="24"/>
+                <w:szCs w:val="24"/>
+              </w:rPr>
+              <w:t>No.</w:t>
+            </w:r>
+          </w:p>
+        </w:tc>
+        <w:tc>
+          <w:tcPr>
+            <w:tcW w:w="8646" w:type="dxa"/>
+          </w:tcPr>
+          <w:p>
+            <w:pPr>
+              <w:spacing w:line="480" w:lineRule="auto"/>
+              <w:rPr>
+                <w:rFonts w:ascii="Times New Roman" w:hAnsi="Times New Roman" w:cs="Times New Roman"/>
+                <w:sz w:val="24"/>
+                <w:szCs w:val="24"/>
+              </w:rPr>
+            </w:pPr>
+            <w:r>
+              <w:rPr>
+                <w:rFonts w:ascii="Times New Roman" w:hAnsi="Times New Roman" w:cs="Times New Roman"/>
+                <w:sz w:val="24"/>
+                <w:szCs w:val="24"/>
+              </w:rPr>
+              <w:t>Object</w:t>
+            </w:r>
+          </w:p>
+        </w:tc>
+      </w:tr>
+      <w:tr>
+        <w:tc>
+          <w:tcPr>
+            <w:tcW w:w="704" w:type="dxa"/>
+          </w:tcPr>
+          <w:p>
+            <w:pPr>
+              <w:spacing w:line="480" w:lineRule="auto"/>
+              <w:rPr>
+                <w:rFonts w:ascii="Times New Roman" w:hAnsi="Times New Roman" w:cs="Times New Roman"/>
+                <w:b/>
+                <w:bCs/>
+                <w:sz w:val="24"/>
+                <w:szCs w:val="24"/>
+              </w:rPr>
+            </w:pPr>
+            <w:r>
+              <w:rPr>
+                <w:rFonts w:ascii="Times New Roman" w:hAnsi="Times New Roman" w:cs="Times New Roman"/>
+                <w:sz w:val="24"/>
+                <w:szCs w:val="24"/>
+              </w:rPr>
+              <w:t>1</w:t>
+            </w:r>
+          </w:p>
+        </w:tc>
+        <w:tc>
+          <w:tcPr>
+            <w:tcW w:w="8646" w:type="dxa"/>
+          </w:tcPr>
+          <w:p>
+            <w:pPr>
+              <w:spacing w:line="480" w:lineRule="auto"/>
+              <w:rPr>
+                <w:rFonts w:ascii="Times New Roman" w:hAnsi="Times New Roman" w:cs="Times New Roman"/>
+                <w:b/>
+                <w:bCs/>
+                <w:sz w:val="24"/>
+                <w:szCs w:val="24"/>
+              </w:rPr>
+            </w:pPr>
+            <w:proofErr w:type="spellStart"/>
+            <w:r>
+              <w:rPr>
+                <w:rFonts w:ascii="Times New Roman" w:hAnsi="Times New Roman" w:cs="Times New Roman"/>
+                <w:sz w:val="24"/>
+                <w:szCs w:val="24"/>
+              </w:rPr>
+              <w:t>product_one</w:t>
+            </w:r>
+            <w:proofErr w:type="spellEnd"/>
+          </w:p>
+        </w:tc>
+      </w:tr>
+      <w:tr>
+        <w:tc>
+          <w:tcPr>
+            <w:tcW w:w="704" w:type="dxa"/>
+          </w:tcPr>
+          <w:p>
+            <w:pPr>
+              <w:spacing w:line="480" w:lineRule="auto"/>
+              <w:rPr>
+                <w:rFonts w:ascii="Times New Roman" w:hAnsi="Times New Roman" w:cs="Times New Roman"/>
+                <w:b/>
+                <w:bCs/>
+                <w:sz w:val="24"/>
+                <w:szCs w:val="24"/>
+              </w:rPr>
+            </w:pPr>
+            <w:r>
+              <w:rPr>
+                <w:rFonts w:ascii="Times New Roman" w:hAnsi="Times New Roman" w:cs="Times New Roman"/>
+                <w:sz w:val="24"/>
+                <w:szCs w:val="24"/>
+              </w:rPr>
+              <w:t>2</w:t>
+            </w:r>
+          </w:p>
+        </w:tc>
+        <w:tc>
+          <w:tcPr>
+            <w:tcW w:w="8646" w:type="dxa"/>
+          </w:tcPr>
+          <w:p>
+            <w:pPr>
+              <w:spacing w:line="480" w:lineRule="auto"/>
+              <w:rPr>
+                <w:rFonts w:ascii="Times New Roman" w:hAnsi="Times New Roman" w:cs="Times New Roman"/>
+                <w:b/>
+                <w:bCs/>
+                <w:sz w:val="24"/>
+                <w:szCs w:val="24"/>
+              </w:rPr>
+            </w:pPr>
+            <w:r>
+              <w:rPr>
+                <w:rFonts w:ascii="Times New Roman" w:hAnsi="Times New Roman" w:cs="Times New Roman"/>
+                <w:sz w:val="24"/>
+                <w:szCs w:val="24"/>
+              </w:rPr>
+              <w:t>Product Code</w:t>
+            </w:r>
+          </w:p>
+        </w:tc>
+      </w:tr>
+      <w:tr>
+        <w:tc>
+          <w:tcPr>
+            <w:tcW w:w="704" w:type="dxa"/>
+          </w:tcPr>
+          <w:p>
+            <w:pPr>
+              <w:spacing w:line="480" w:lineRule="auto"/>
+              <w:rPr>
+                <w:rFonts w:ascii="Times New Roman" w:hAnsi="Times New Roman" w:cs="Times New Roman"/>
+                <w:b/>
+                <w:bCs/>
+                <w:sz w:val="24"/>
+                <w:szCs w:val="24"/>
+              </w:rPr>
+            </w:pPr>
+            <w:r>
+              <w:rPr>
+                <w:rFonts w:ascii="Times New Roman" w:hAnsi="Times New Roman" w:cs="Times New Roman"/>
+                <w:sz w:val="24"/>
+                <w:szCs w:val="24"/>
+              </w:rPr>
+              <w:t>3</w:t>
+            </w:r>
+          </w:p>
+        </w:tc>
+        <w:tc>
+          <w:tcPr>
+            <w:tcW w:w="8646" w:type="dxa"/>
+          </w:tcPr>
+          <w:p>
+            <w:pPr>
+              <w:spacing w:line="480" w:lineRule="auto"/>
+              <w:rPr>
+                <w:rFonts w:ascii="Times New Roman" w:hAnsi="Times New Roman" w:cs="Times New Roman"/>
+                <w:b/>
+                <w:bCs/>
+                <w:sz w:val="24"/>
+                <w:szCs w:val="24"/>
+              </w:rPr>
+            </w:pPr>
+            <w:r>
+              <w:rPr>
+                <w:rFonts w:ascii="Times New Roman" w:hAnsi="Times New Roman" w:cs="Times New Roman"/>
+                <w:sz w:val="24"/>
+                <w:szCs w:val="24"/>
+              </w:rPr>
+              <w:t>Product Name</w:t>
+            </w:r>
+          </w:p>
+        </w:tc>
+      </w:tr>
+      <w:tr>
+        <w:tc>
+          <w:tcPr>
+            <w:tcW w:w="704" w:type="dxa"/>
+          </w:tcPr>
+          <w:p>
+            <w:pPr>
+              <w:spacing w:line="480" w:lineRule="auto"/>
+              <w:rPr>
+                <w:rFonts w:ascii="Times New Roman" w:hAnsi="Times New Roman" w:cs="Times New Roman"/>
+                <w:b/>
+                <w:bCs/>
+                <w:sz w:val="24"/>
+                <w:szCs w:val="24"/>
+              </w:rPr>
+            </w:pPr>
+            <w:r>
+              <w:rPr>
+                <w:rFonts w:ascii="Times New Roman" w:hAnsi="Times New Roman" w:cs="Times New Roman"/>
+                <w:sz w:val="24"/>
+                <w:szCs w:val="24"/>
+              </w:rPr>
+              <w:t>4</w:t>
+            </w:r>
+          </w:p>
+        </w:tc>
+        <w:tc>
+          <w:tcPr>
+            <w:tcW w:w="8646" w:type="dxa"/>
+          </w:tcPr>
+          <w:p>
+            <w:pPr>
+              <w:spacing w:line="480" w:lineRule="auto"/>
+              <w:rPr>
+                <w:rFonts w:ascii="Times New Roman" w:hAnsi="Times New Roman" w:cs="Times New Roman"/>
+                <w:b/>
+                <w:bCs/>
+                <w:sz w:val="24"/>
+                <w:szCs w:val="24"/>
+              </w:rPr>
+            </w:pPr>
+            <w:r>
+              <w:rPr>
+                <w:rFonts w:ascii="Times New Roman" w:hAnsi="Times New Roman" w:cs="Times New Roman"/>
+                <w:sz w:val="24"/>
+                <w:szCs w:val="24"/>
+              </w:rPr>
+              <w:t>Product Sale Price</w:t>
+            </w:r>
+          </w:p>
+        </w:tc>
+      </w:tr>
+      <w:tr>
+        <w:tc>
+          <w:tcPr>
+            <w:tcW w:w="704" w:type="dxa"/>
+          </w:tcPr>
+          <w:p>
+            <w:pPr>
+              <w:spacing w:line="480" w:lineRule="auto"/>
+              <w:rPr>
+                <w:rFonts w:ascii="Times New Roman" w:hAnsi="Times New Roman" w:cs="Times New Roman"/>
+                <w:b/>
+                <w:bCs/>
+                <w:sz w:val="24"/>
+                <w:szCs w:val="24"/>
+              </w:rPr>
+            </w:pPr>
+            <w:r>
+              <w:rPr>
+                <w:rFonts w:ascii="Times New Roman" w:hAnsi="Times New Roman" w:cs="Times New Roman"/>
+                <w:sz w:val="24"/>
+                <w:szCs w:val="24"/>
+              </w:rPr>
+              <w:t>5</w:t>
+            </w:r>
+          </w:p>
+        </w:tc>
+        <w:tc>
+          <w:tcPr>
+            <w:tcW w:w="8646" w:type="dxa"/>
+          </w:tcPr>
+          <w:p>
+            <w:pPr>
+              <w:spacing w:line="480" w:lineRule="auto"/>
+              <w:rPr>
+                <w:rFonts w:ascii="Times New Roman" w:hAnsi="Times New Roman" w:cs="Times New Roman"/>
+                <w:b/>
+                <w:bCs/>
+                <w:sz w:val="24"/>
+                <w:szCs w:val="24"/>
+              </w:rPr>
+            </w:pPr>
+            <w:r>
+              <w:rPr>
+                <w:rFonts w:ascii="Times New Roman" w:hAnsi="Times New Roman" w:cs="Times New Roman"/>
+                <w:sz w:val="24"/>
+                <w:szCs w:val="24"/>
+              </w:rPr>
+              <w:t>Manufacture Cost</w:t>
+            </w:r>
+          </w:p>
+        </w:tc>
+      </w:tr>
+      <w:tr>
+        <w:tc>
+          <w:tcPr>
+            <w:tcW w:w="704" w:type="dxa"/>
+          </w:tcPr>
+          <w:p>
+            <w:pPr>
+              <w:spacing w:line="480" w:lineRule="auto"/>
+              <w:rPr>
+                <w:rFonts w:ascii="Times New Roman" w:hAnsi="Times New Roman" w:cs="Times New Roman"/>
+                <w:b/>
+                <w:bCs/>
+                <w:sz w:val="24"/>
+                <w:szCs w:val="24"/>
+              </w:rPr>
+            </w:pPr>
+            <w:r>
+              <w:rPr>
+                <w:rFonts w:ascii="Times New Roman" w:hAnsi="Times New Roman" w:cs="Times New Roman"/>
+                <w:sz w:val="24"/>
+                <w:szCs w:val="24"/>
+              </w:rPr>
+              <w:t>6</w:t>
+            </w:r>
+          </w:p>
+        </w:tc>
+        <w:tc>
+          <w:tcPr>
+            <w:tcW w:w="8646" w:type="dxa"/>
+          </w:tcPr>
+          <w:p>
+            <w:pPr>
+              <w:spacing w:line="480" w:lineRule="auto"/>
+              <w:rPr>
+                <w:rFonts w:ascii="Times New Roman" w:hAnsi="Times New Roman" w:cs="Times New Roman"/>
+                <w:b/>
+                <w:bCs/>
+                <w:sz w:val="24"/>
+                <w:szCs w:val="24"/>
+              </w:rPr>
+            </w:pPr>
+            <w:r>
+              <w:rPr>
+                <w:rFonts w:ascii="Times New Roman" w:hAnsi="Times New Roman" w:cs="Times New Roman"/>
+                <w:sz w:val="24"/>
+                <w:szCs w:val="24"/>
+              </w:rPr>
+              <w:t>Stock Level</w:t>
+            </w:r>
+          </w:p>
+        </w:tc>
+      </w:tr>
+      <w:tr>
+        <w:tc>
+          <w:tcPr>
+            <w:tcW w:w="704" w:type="dxa"/>
+          </w:tcPr>
+          <w:p>
+            <w:pPr>
+              <w:spacing w:line="480" w:lineRule="auto"/>
+              <w:rPr>
+                <w:rFonts w:ascii="Times New Roman" w:hAnsi="Times New Roman" w:cs="Times New Roman"/>
+                <w:b/>
+                <w:bCs/>
+                <w:sz w:val="24"/>
+                <w:szCs w:val="24"/>
+              </w:rPr>
+            </w:pPr>
+            <w:r>
+              <w:rPr>
+                <w:rFonts w:ascii="Times New Roman" w:hAnsi="Times New Roman" w:cs="Times New Roman"/>
+                <w:sz w:val="24"/>
+                <w:szCs w:val="24"/>
+              </w:rPr>
+              <w:t>7</w:t>
+            </w:r>
+          </w:p>
+        </w:tc>
+        <w:tc>
+          <w:tcPr>
+            <w:tcW w:w="8646" w:type="dxa"/>
+          </w:tcPr>
+          <w:p>
+            <w:pPr>
+              <w:spacing w:line="480" w:lineRule="auto"/>
+              <w:rPr>
+                <w:rFonts w:ascii="Times New Roman" w:hAnsi="Times New Roman" w:cs="Times New Roman"/>
+                <w:b/>
+                <w:bCs/>
+                <w:sz w:val="24"/>
+                <w:szCs w:val="24"/>
+              </w:rPr>
+            </w:pPr>
+            <w:r>
+              <w:rPr>
+                <w:rFonts w:ascii="Times New Roman" w:hAnsi="Times New Roman" w:cs="Times New Roman"/>
+                <w:sz w:val="24"/>
+                <w:szCs w:val="24"/>
+              </w:rPr>
+              <w:t>Estimated Monthly Units Manufactured</w:t>
+            </w:r>
+          </w:p>
+        </w:tc>
+      </w:tr>
+    </w:tbl>
+    <w:p>
+      <w:pPr>
+        <w:spacing w:line="480" w:lineRule="auto"/>
+        <w:rPr>
+          <w:rFonts w:ascii="Times New Roman" w:hAnsi="Times New Roman" w:cs="Times New Roman"/>
+          <w:b/>
+          <w:bCs/>
+          <w:sz w:val="24"/>
+          <w:szCs w:val="24"/>
+        </w:rPr>
+      </w:pPr>
+    </w:p>
+    <w:p>
+      <w:pPr>
+        <w:spacing w:line="480" w:lineRule="auto"/>
+        <w:rPr>
+          <w:rFonts w:ascii="Times New Roman" w:hAnsi="Times New Roman" w:cs="Times New Roman"/>
+          <w:b/>
+          <w:bCs/>
+          <w:sz w:val="24"/>
+          <w:szCs w:val="24"/>
+        </w:rPr>
+      </w:pPr>
+      <w:r>
+        <w:rPr>
+          <w:rFonts w:ascii="Times New Roman" w:hAnsi="Times New Roman" w:cs="Times New Roman"/>
+          <w:b/>
+          <w:bCs/>
+          <w:sz w:val="24"/>
+          <w:szCs w:val="24"/>
+        </w:rPr>
+        <w:t xml:space="preserve">Part II: </w:t>
+      </w:r>
+      <w:r>
+        <w:rPr>
+          <w:rFonts w:ascii="Times New Roman" w:hAnsi="Times New Roman" w:cs="Times New Roman"/>
+          <w:b/>
+          <w:bCs/>
+          <w:sz w:val="24"/>
+          <w:szCs w:val="24"/>
+        </w:rPr>
         <w:t>Object-Oriented Design</w:t>
       </w:r>
     </w:p>
@@ -460,14 +966,32 @@
                 <w:szCs w:val="24"/>
               </w:rPr>
             </w:pPr>
-            <w:r>
-              <w:rPr>
-                <w:rFonts w:ascii="Times New Roman" w:hAnsi="Times New Roman" w:cs="Times New Roman"/>
-                <w:sz w:val="24"/>
-                <w:szCs w:val="24"/>
-              </w:rPr>
-              <w:t>Product Code</w:t>
-            </w:r>
+            <w:proofErr w:type="spellStart"/>
+            <w:r>
+              <w:rPr>
+                <w:rFonts w:ascii="Times New Roman" w:hAnsi="Times New Roman" w:cs="Times New Roman"/>
+                <w:sz w:val="24"/>
+                <w:szCs w:val="24"/>
+              </w:rPr>
+              <w:t>p</w:t>
+            </w:r>
+            <w:r>
+              <w:rPr>
+                <w:rFonts w:ascii="Times New Roman" w:hAnsi="Times New Roman" w:cs="Times New Roman"/>
+                <w:sz w:val="24"/>
+                <w:szCs w:val="24"/>
+              </w:rPr>
+              <w:t>roduct</w:t>
+            </w:r>
+            <w:r>
+              <w:rPr>
+                <w:rFonts w:ascii="Times New Roman" w:hAnsi="Times New Roman" w:cs="Times New Roman"/>
+                <w:sz w:val="24"/>
+                <w:szCs w:val="24"/>
+              </w:rPr>
+              <w:t>_one</w:t>
+            </w:r>
+            <w:proofErr w:type="spellEnd"/>
           </w:p>
         </w:tc>
         <w:tc>
@@ -480,8 +1004,6 @@
               <w:jc w:val="center"/>
               <w:rPr>
                 <w:rFonts w:ascii="Times New Roman" w:hAnsi="Times New Roman" w:cs="Times New Roman"/>
-                <w:b/>
-                <w:bCs/>
                 <w:sz w:val="24"/>
                 <w:szCs w:val="24"/>
               </w:rPr>
@@ -493,16 +1015,6 @@
                 <w:szCs w:val="24"/>
               </w:rPr>
               <w:t>Product</w:t>
-            </w:r>
-            <w:r>
-              <w:rPr>
-                <w:rFonts w:ascii="Times New Roman" w:hAnsi="Times New Roman" w:cs="Times New Roman"/>
-                <w:b/>
-                <w:bCs/>
-                <w:sz w:val="24"/>
-                <w:szCs w:val="24"/>
-              </w:rPr>
-              <w:t xml:space="preserve"> </w:t>
             </w:r>
           </w:p>
         </w:tc>
@@ -576,7 +1088,7 @@
                 <w:sz w:val="24"/>
                 <w:szCs w:val="24"/>
               </w:rPr>
-              <w:t>Product Name</w:t>
+              <w:t>Product Code</w:t>
             </w:r>
           </w:p>
         </w:tc>
@@ -600,7 +1112,7 @@
                 <w:sz w:val="24"/>
                 <w:szCs w:val="24"/>
               </w:rPr>
-              <w:t>Product</w:t>
+              <w:t>N/A</w:t>
             </w:r>
           </w:p>
         </w:tc>
@@ -624,7 +1136,15 @@
                 <w:sz w:val="24"/>
                 <w:szCs w:val="24"/>
               </w:rPr>
-              <w:t>N/A</w:t>
+              <w:t>i</w:t>
+            </w:r>
+            <w:r>
+              <w:rPr>
+                <w:rFonts w:ascii="Times New Roman" w:hAnsi="Times New Roman" w:cs="Times New Roman"/>
+                <w:sz w:val="24"/>
+                <w:szCs w:val="24"/>
+              </w:rPr>
+              <w:t>nteger</w:t>
             </w:r>
           </w:p>
         </w:tc>
@@ -674,7 +1194,7 @@
                 <w:sz w:val="24"/>
                 <w:szCs w:val="24"/>
               </w:rPr>
-              <w:t>Product Sale Price</w:t>
+              <w:t>Product Name</w:t>
             </w:r>
           </w:p>
         </w:tc>
@@ -698,7 +1218,7 @@
                 <w:sz w:val="24"/>
                 <w:szCs w:val="24"/>
               </w:rPr>
-              <w:t>Product</w:t>
+              <w:t>N/A</w:t>
             </w:r>
           </w:p>
         </w:tc>
@@ -722,7 +1242,15 @@
                 <w:sz w:val="24"/>
                 <w:szCs w:val="24"/>
               </w:rPr>
-              <w:t>N/A</w:t>
+              <w:t>s</w:t>
+            </w:r>
+            <w:r>
+              <w:rPr>
+                <w:rFonts w:ascii="Times New Roman" w:hAnsi="Times New Roman" w:cs="Times New Roman"/>
+                <w:sz w:val="24"/>
+                <w:szCs w:val="24"/>
+              </w:rPr>
+              <w:t>tring</w:t>
             </w:r>
           </w:p>
         </w:tc>
@@ -772,7 +1300,7 @@
                 <w:sz w:val="24"/>
                 <w:szCs w:val="24"/>
               </w:rPr>
-              <w:t>Manufacture Cost</w:t>
+              <w:t>Product Sale Price</w:t>
             </w:r>
           </w:p>
         </w:tc>
@@ -796,7 +1324,7 @@
                 <w:sz w:val="24"/>
                 <w:szCs w:val="24"/>
               </w:rPr>
-              <w:t>Product</w:t>
+              <w:t>N/A</w:t>
             </w:r>
           </w:p>
         </w:tc>
@@ -820,7 +1348,7 @@
                 <w:sz w:val="24"/>
                 <w:szCs w:val="24"/>
               </w:rPr>
-              <w:t>N/A</w:t>
+              <w:t>float</w:t>
             </w:r>
           </w:p>
         </w:tc>
@@ -870,7 +1398,7 @@
                 <w:sz w:val="24"/>
                 <w:szCs w:val="24"/>
               </w:rPr>
-              <w:t>Stock Level</w:t>
+              <w:t>Manufacture Cost</w:t>
             </w:r>
           </w:p>
         </w:tc>
@@ -894,7 +1422,7 @@
                 <w:sz w:val="24"/>
                 <w:szCs w:val="24"/>
               </w:rPr>
-              <w:t>Product</w:t>
+              <w:t>N/A</w:t>
             </w:r>
           </w:p>
         </w:tc>
@@ -918,7 +1446,7 @@
                 <w:sz w:val="24"/>
                 <w:szCs w:val="24"/>
               </w:rPr>
-              <w:t>N/A</w:t>
+              <w:t>float</w:t>
             </w:r>
           </w:p>
         </w:tc>
@@ -968,7 +1496,7 @@
                 <w:sz w:val="24"/>
                 <w:szCs w:val="24"/>
               </w:rPr>
-              <w:t>Estimated Monthly Units Manufactured</w:t>
+              <w:t>Stock Level</w:t>
             </w:r>
           </w:p>
         </w:tc>
@@ -992,7 +1520,7 @@
                 <w:sz w:val="24"/>
                 <w:szCs w:val="24"/>
               </w:rPr>
-              <w:t>Product</w:t>
+              <w:t>N/A</w:t>
             </w:r>
           </w:p>
         </w:tc>
@@ -1016,7 +1544,15 @@
                 <w:sz w:val="24"/>
                 <w:szCs w:val="24"/>
               </w:rPr>
-              <w:t>N/A</w:t>
+              <w:t>i</w:t>
+            </w:r>
+            <w:r>
+              <w:rPr>
+                <w:rFonts w:ascii="Times New Roman" w:hAnsi="Times New Roman" w:cs="Times New Roman"/>
+                <w:sz w:val="24"/>
+                <w:szCs w:val="24"/>
+              </w:rPr>
+              <w:t>nteger</w:t>
             </w:r>
           </w:p>
         </w:tc>
@@ -1042,6 +1578,7 @@
                 <w:sz w:val="24"/>
                 <w:szCs w:val="24"/>
               </w:rPr>
+              <w:lastRenderedPageBreak/>
               <w:t>7</w:t>
             </w:r>
           </w:p>
@@ -1060,6 +1597,14 @@
                 <w:szCs w:val="24"/>
               </w:rPr>
             </w:pPr>
+            <w:r>
+              <w:rPr>
+                <w:rFonts w:ascii="Times New Roman" w:hAnsi="Times New Roman" w:cs="Times New Roman"/>
+                <w:sz w:val="24"/>
+                <w:szCs w:val="24"/>
+              </w:rPr>
+              <w:t>Estimated Monthly Units Manufactured</w:t>
+            </w:r>
           </w:p>
         </w:tc>
         <w:tc>
@@ -1076,6 +1621,14 @@
                 <w:szCs w:val="24"/>
               </w:rPr>
             </w:pPr>
+            <w:r>
+              <w:rPr>
+                <w:rFonts w:ascii="Times New Roman" w:hAnsi="Times New Roman" w:cs="Times New Roman"/>
+                <w:sz w:val="24"/>
+                <w:szCs w:val="24"/>
+              </w:rPr>
+              <w:t>N/A</w:t>
+            </w:r>
           </w:p>
         </w:tc>
         <w:tc>
@@ -1092,336 +1645,22 @@
                 <w:szCs w:val="24"/>
               </w:rPr>
             </w:pPr>
-          </w:p>
-        </w:tc>
-      </w:tr>
-      <w:tr>
-        <w:tc>
-          <w:tcPr>
-            <w:tcW w:w="704" w:type="dxa"/>
-          </w:tcPr>
-          <w:p>
-            <w:pPr>
-              <w:spacing w:line="480" w:lineRule="auto"/>
-              <w:jc w:val="center"/>
-              <w:rPr>
-                <w:rFonts w:ascii="Times New Roman" w:hAnsi="Times New Roman" w:cs="Times New Roman"/>
-                <w:sz w:val="24"/>
-                <w:szCs w:val="24"/>
-              </w:rPr>
-            </w:pPr>
-          </w:p>
-        </w:tc>
-        <w:tc>
-          <w:tcPr>
-            <w:tcW w:w="2882" w:type="dxa"/>
-          </w:tcPr>
-          <w:p>
-            <w:pPr>
-              <w:spacing w:line="480" w:lineRule="auto"/>
-              <w:jc w:val="center"/>
-              <w:rPr>
-                <w:rFonts w:ascii="Times New Roman" w:hAnsi="Times New Roman" w:cs="Times New Roman"/>
-                <w:sz w:val="24"/>
-                <w:szCs w:val="24"/>
-              </w:rPr>
-            </w:pPr>
-          </w:p>
-        </w:tc>
-        <w:tc>
-          <w:tcPr>
-            <w:tcW w:w="2882" w:type="dxa"/>
-          </w:tcPr>
-          <w:p>
-            <w:pPr>
-              <w:spacing w:line="480" w:lineRule="auto"/>
-              <w:jc w:val="center"/>
-              <w:rPr>
-                <w:rFonts w:ascii="Times New Roman" w:hAnsi="Times New Roman" w:cs="Times New Roman"/>
-                <w:sz w:val="24"/>
-                <w:szCs w:val="24"/>
-              </w:rPr>
-            </w:pPr>
-          </w:p>
-        </w:tc>
-        <w:tc>
-          <w:tcPr>
-            <w:tcW w:w="2882" w:type="dxa"/>
-          </w:tcPr>
-          <w:p>
-            <w:pPr>
-              <w:spacing w:line="480" w:lineRule="auto"/>
-              <w:jc w:val="center"/>
-              <w:rPr>
-                <w:rFonts w:ascii="Times New Roman" w:hAnsi="Times New Roman" w:cs="Times New Roman"/>
-                <w:sz w:val="24"/>
-                <w:szCs w:val="24"/>
-              </w:rPr>
-            </w:pPr>
-          </w:p>
-        </w:tc>
-      </w:tr>
-      <w:tr>
-        <w:tc>
-          <w:tcPr>
-            <w:tcW w:w="704" w:type="dxa"/>
-          </w:tcPr>
-          <w:p>
-            <w:pPr>
-              <w:spacing w:line="480" w:lineRule="auto"/>
-              <w:jc w:val="center"/>
-              <w:rPr>
-                <w:rFonts w:ascii="Times New Roman" w:hAnsi="Times New Roman" w:cs="Times New Roman"/>
-                <w:sz w:val="24"/>
-                <w:szCs w:val="24"/>
-              </w:rPr>
-            </w:pPr>
-          </w:p>
-        </w:tc>
-        <w:tc>
-          <w:tcPr>
-            <w:tcW w:w="2882" w:type="dxa"/>
-          </w:tcPr>
-          <w:p>
-            <w:pPr>
-              <w:spacing w:line="480" w:lineRule="auto"/>
-              <w:jc w:val="center"/>
-              <w:rPr>
-                <w:rFonts w:ascii="Times New Roman" w:hAnsi="Times New Roman" w:cs="Times New Roman"/>
-                <w:sz w:val="24"/>
-                <w:szCs w:val="24"/>
-              </w:rPr>
-            </w:pPr>
-          </w:p>
-        </w:tc>
-        <w:tc>
-          <w:tcPr>
-            <w:tcW w:w="2882" w:type="dxa"/>
-          </w:tcPr>
-          <w:p>
-            <w:pPr>
-              <w:spacing w:line="480" w:lineRule="auto"/>
-              <w:jc w:val="center"/>
-              <w:rPr>
-                <w:rFonts w:ascii="Times New Roman" w:hAnsi="Times New Roman" w:cs="Times New Roman"/>
-                <w:sz w:val="24"/>
-                <w:szCs w:val="24"/>
-              </w:rPr>
-            </w:pPr>
-          </w:p>
-        </w:tc>
-        <w:tc>
-          <w:tcPr>
-            <w:tcW w:w="2882" w:type="dxa"/>
-          </w:tcPr>
-          <w:p>
-            <w:pPr>
-              <w:spacing w:line="480" w:lineRule="auto"/>
-              <w:jc w:val="center"/>
-              <w:rPr>
-                <w:rFonts w:ascii="Times New Roman" w:hAnsi="Times New Roman" w:cs="Times New Roman"/>
-                <w:sz w:val="24"/>
-                <w:szCs w:val="24"/>
-              </w:rPr>
-            </w:pPr>
-          </w:p>
-        </w:tc>
-      </w:tr>
-      <w:tr>
-        <w:tc>
-          <w:tcPr>
-            <w:tcW w:w="704" w:type="dxa"/>
-          </w:tcPr>
-          <w:p>
-            <w:pPr>
-              <w:spacing w:line="480" w:lineRule="auto"/>
-              <w:jc w:val="center"/>
-              <w:rPr>
-                <w:rFonts w:ascii="Times New Roman" w:hAnsi="Times New Roman" w:cs="Times New Roman"/>
-                <w:sz w:val="24"/>
-                <w:szCs w:val="24"/>
-              </w:rPr>
-            </w:pPr>
-          </w:p>
-        </w:tc>
-        <w:tc>
-          <w:tcPr>
-            <w:tcW w:w="2882" w:type="dxa"/>
-          </w:tcPr>
-          <w:p>
-            <w:pPr>
-              <w:spacing w:line="480" w:lineRule="auto"/>
-              <w:jc w:val="center"/>
-              <w:rPr>
-                <w:rFonts w:ascii="Times New Roman" w:hAnsi="Times New Roman" w:cs="Times New Roman"/>
-                <w:sz w:val="24"/>
-                <w:szCs w:val="24"/>
-              </w:rPr>
-            </w:pPr>
-          </w:p>
-        </w:tc>
-        <w:tc>
-          <w:tcPr>
-            <w:tcW w:w="2882" w:type="dxa"/>
-          </w:tcPr>
-          <w:p>
-            <w:pPr>
-              <w:spacing w:line="480" w:lineRule="auto"/>
-              <w:jc w:val="center"/>
-              <w:rPr>
-                <w:rFonts w:ascii="Times New Roman" w:hAnsi="Times New Roman" w:cs="Times New Roman"/>
-                <w:sz w:val="24"/>
-                <w:szCs w:val="24"/>
-              </w:rPr>
-            </w:pPr>
-          </w:p>
-        </w:tc>
-        <w:tc>
-          <w:tcPr>
-            <w:tcW w:w="2882" w:type="dxa"/>
-          </w:tcPr>
-          <w:p>
-            <w:pPr>
-              <w:spacing w:line="480" w:lineRule="auto"/>
-              <w:jc w:val="center"/>
-              <w:rPr>
-                <w:rFonts w:ascii="Times New Roman" w:hAnsi="Times New Roman" w:cs="Times New Roman"/>
-                <w:sz w:val="24"/>
-                <w:szCs w:val="24"/>
-              </w:rPr>
-            </w:pPr>
-          </w:p>
-        </w:tc>
-      </w:tr>
-      <w:tr>
-        <w:tc>
-          <w:tcPr>
-            <w:tcW w:w="704" w:type="dxa"/>
-          </w:tcPr>
-          <w:p>
-            <w:pPr>
-              <w:spacing w:line="480" w:lineRule="auto"/>
-              <w:jc w:val="center"/>
-              <w:rPr>
-                <w:rFonts w:ascii="Times New Roman" w:hAnsi="Times New Roman" w:cs="Times New Roman"/>
-                <w:sz w:val="24"/>
-                <w:szCs w:val="24"/>
-              </w:rPr>
-            </w:pPr>
-          </w:p>
-        </w:tc>
-        <w:tc>
-          <w:tcPr>
-            <w:tcW w:w="2882" w:type="dxa"/>
-          </w:tcPr>
-          <w:p>
-            <w:pPr>
-              <w:spacing w:line="480" w:lineRule="auto"/>
-              <w:jc w:val="center"/>
-              <w:rPr>
-                <w:rFonts w:ascii="Times New Roman" w:hAnsi="Times New Roman" w:cs="Times New Roman"/>
-                <w:sz w:val="24"/>
-                <w:szCs w:val="24"/>
-              </w:rPr>
-            </w:pPr>
-          </w:p>
-        </w:tc>
-        <w:tc>
-          <w:tcPr>
-            <w:tcW w:w="2882" w:type="dxa"/>
-          </w:tcPr>
-          <w:p>
-            <w:pPr>
-              <w:spacing w:line="480" w:lineRule="auto"/>
-              <w:jc w:val="center"/>
-              <w:rPr>
-                <w:rFonts w:ascii="Times New Roman" w:hAnsi="Times New Roman" w:cs="Times New Roman"/>
-                <w:sz w:val="24"/>
-                <w:szCs w:val="24"/>
-              </w:rPr>
-            </w:pPr>
-          </w:p>
-        </w:tc>
-        <w:tc>
-          <w:tcPr>
-            <w:tcW w:w="2882" w:type="dxa"/>
-          </w:tcPr>
-          <w:p>
-            <w:pPr>
-              <w:spacing w:line="480" w:lineRule="auto"/>
-              <w:jc w:val="center"/>
-              <w:rPr>
-                <w:rFonts w:ascii="Times New Roman" w:hAnsi="Times New Roman" w:cs="Times New Roman"/>
-                <w:sz w:val="24"/>
-                <w:szCs w:val="24"/>
-              </w:rPr>
-            </w:pPr>
-          </w:p>
-        </w:tc>
-      </w:tr>
-      <w:tr>
-        <w:tc>
-          <w:tcPr>
-            <w:tcW w:w="704" w:type="dxa"/>
-          </w:tcPr>
-          <w:p>
-            <w:pPr>
-              <w:spacing w:line="480" w:lineRule="auto"/>
-              <w:jc w:val="center"/>
-              <w:rPr>
-                <w:rFonts w:ascii="Times New Roman" w:hAnsi="Times New Roman" w:cs="Times New Roman"/>
-                <w:sz w:val="24"/>
-                <w:szCs w:val="24"/>
-              </w:rPr>
-            </w:pPr>
-          </w:p>
-        </w:tc>
-        <w:tc>
-          <w:tcPr>
-            <w:tcW w:w="2882" w:type="dxa"/>
-          </w:tcPr>
-          <w:p>
-            <w:pPr>
-              <w:spacing w:line="480" w:lineRule="auto"/>
-              <w:jc w:val="center"/>
-              <w:rPr>
-                <w:rFonts w:ascii="Times New Roman" w:hAnsi="Times New Roman" w:cs="Times New Roman"/>
-                <w:sz w:val="24"/>
-                <w:szCs w:val="24"/>
-              </w:rPr>
-            </w:pPr>
-          </w:p>
-        </w:tc>
-        <w:tc>
-          <w:tcPr>
-            <w:tcW w:w="2882" w:type="dxa"/>
-          </w:tcPr>
-          <w:p>
-            <w:pPr>
-              <w:spacing w:line="480" w:lineRule="auto"/>
-              <w:jc w:val="center"/>
-              <w:rPr>
-                <w:rFonts w:ascii="Times New Roman" w:hAnsi="Times New Roman" w:cs="Times New Roman"/>
-                <w:sz w:val="24"/>
-                <w:szCs w:val="24"/>
-              </w:rPr>
-            </w:pPr>
-          </w:p>
-        </w:tc>
-        <w:tc>
-          <w:tcPr>
-            <w:tcW w:w="2882" w:type="dxa"/>
-          </w:tcPr>
-          <w:p>
-            <w:pPr>
-              <w:spacing w:line="480" w:lineRule="auto"/>
-              <w:jc w:val="center"/>
-              <w:rPr>
-                <w:rFonts w:ascii="Times New Roman" w:hAnsi="Times New Roman" w:cs="Times New Roman"/>
-                <w:sz w:val="24"/>
-                <w:szCs w:val="24"/>
-              </w:rPr>
-            </w:pPr>
+            <w:r>
+              <w:rPr>
+                <w:rFonts w:ascii="Times New Roman" w:hAnsi="Times New Roman" w:cs="Times New Roman"/>
+                <w:sz w:val="24"/>
+                <w:szCs w:val="24"/>
+              </w:rPr>
+              <w:t>i</w:t>
+            </w:r>
+            <w:r>
+              <w:rPr>
+                <w:rFonts w:ascii="Times New Roman" w:hAnsi="Times New Roman" w:cs="Times New Roman"/>
+                <w:sz w:val="24"/>
+                <w:szCs w:val="24"/>
+              </w:rPr>
+              <w:t>nteger</w:t>
+            </w:r>
           </w:p>
         </w:tc>
       </w:tr>
@@ -1429,7 +1668,6 @@
     <w:p>
       <w:pPr>
         <w:spacing w:line="480" w:lineRule="auto"/>
-        <w:jc w:val="center"/>
         <w:rPr>
           <w:rFonts w:ascii="Times New Roman" w:hAnsi="Times New Roman" w:cs="Times New Roman"/>
           <w:b/>
@@ -1438,6 +1676,175 @@
           <w:szCs w:val="24"/>
         </w:rPr>
       </w:pPr>
+    </w:p>
+    <w:p>
+      <w:pPr>
+        <w:spacing w:line="480" w:lineRule="auto"/>
+        <w:rPr>
+          <w:rFonts w:ascii="Times New Roman" w:hAnsi="Times New Roman" w:cs="Times New Roman"/>
+          <w:b/>
+          <w:bCs/>
+          <w:sz w:val="24"/>
+          <w:szCs w:val="24"/>
+        </w:rPr>
+      </w:pPr>
+      <w:r>
+        <w:rPr>
+          <w:rFonts w:ascii="Times New Roman" w:hAnsi="Times New Roman" w:cs="Times New Roman"/>
+          <w:b/>
+          <w:bCs/>
+          <w:sz w:val="24"/>
+          <w:szCs w:val="24"/>
+        </w:rPr>
+        <w:t xml:space="preserve">Part III: </w:t>
+      </w:r>
+      <w:r>
+        <w:rPr>
+          <w:rFonts w:ascii="Times New Roman" w:hAnsi="Times New Roman" w:cs="Times New Roman"/>
+          <w:b/>
+          <w:bCs/>
+          <w:sz w:val="24"/>
+          <w:szCs w:val="24"/>
+        </w:rPr>
+        <w:t>Experiences and Reflection</w:t>
+      </w:r>
+    </w:p>
+    <w:p>
+      <w:pPr>
+        <w:spacing w:line="480" w:lineRule="auto"/>
+        <w:rPr>
+          <w:rFonts w:ascii="Times New Roman" w:hAnsi="Times New Roman" w:cs="Times New Roman"/>
+          <w:sz w:val="24"/>
+          <w:szCs w:val="24"/>
+        </w:rPr>
+      </w:pPr>
+      <w:r>
+        <w:rPr>
+          <w:rFonts w:ascii="Times New Roman" w:hAnsi="Times New Roman" w:cs="Times New Roman"/>
+          <w:sz w:val="24"/>
+          <w:szCs w:val="24"/>
+        </w:rPr>
+        <w:tab/>
+        <w:t xml:space="preserve">The assignment proved to be </w:t>
+      </w:r>
+      <w:r>
+        <w:rPr>
+          <w:rFonts w:ascii="Times New Roman" w:hAnsi="Times New Roman" w:cs="Times New Roman"/>
+          <w:sz w:val="24"/>
+          <w:szCs w:val="24"/>
+        </w:rPr>
+        <w:t xml:space="preserve">straightforward in the sense that the instance variables for the product were defined initially. As a result, it was </w:t>
+      </w:r>
+      <w:r>
+        <w:rPr>
+          <w:rFonts w:ascii="Times New Roman" w:hAnsi="Times New Roman" w:cs="Times New Roman"/>
+          <w:sz w:val="24"/>
+          <w:szCs w:val="24"/>
+        </w:rPr>
+        <w:t xml:space="preserve">relatively </w:t>
+      </w:r>
+      <w:r>
+        <w:rPr>
+          <w:rFonts w:ascii="Times New Roman" w:hAnsi="Times New Roman" w:cs="Times New Roman"/>
+          <w:sz w:val="24"/>
+          <w:szCs w:val="24"/>
+        </w:rPr>
+        <w:t>easy to create a single class constructing an object producing an instance of a product</w:t>
+      </w:r>
+      <w:r>
+        <w:rPr>
+          <w:rFonts w:ascii="Times New Roman" w:hAnsi="Times New Roman" w:cs="Times New Roman"/>
+          <w:sz w:val="24"/>
+          <w:szCs w:val="24"/>
+        </w:rPr>
+        <w:t xml:space="preserve"> through the logic that was provided</w:t>
+      </w:r>
+      <w:r>
+        <w:rPr>
+          <w:rFonts w:ascii="Times New Roman" w:hAnsi="Times New Roman" w:cs="Times New Roman"/>
+          <w:sz w:val="24"/>
+          <w:szCs w:val="24"/>
+        </w:rPr>
+        <w:t>. The main challenge was the implementation of the 12-month model which would forecast the sale, production, and profitability of a product. Through troubleshooting, testing, and review, it became apparent where expressions needed to be to satisfy the report outputted onto the terminal. Likewise, conditions such as the stock difference if it were to go below a value of 0 would be pivotal in creating the framework of determining whether sales were possible.</w:t>
+      </w:r>
+      <w:r>
+        <w:rPr>
+          <w:rFonts w:ascii="Times New Roman" w:hAnsi="Times New Roman" w:cs="Times New Roman"/>
+          <w:sz w:val="24"/>
+          <w:szCs w:val="24"/>
+        </w:rPr>
+        <w:t xml:space="preserve"> </w:t>
+      </w:r>
+      <w:r>
+        <w:rPr>
+          <w:rFonts w:ascii="Times New Roman" w:hAnsi="Times New Roman" w:cs="Times New Roman"/>
+          <w:sz w:val="24"/>
+          <w:szCs w:val="24"/>
+        </w:rPr>
+        <w:t xml:space="preserve"> Another challenge was applying the bonus to the assignment. It was clear that </w:t>
+      </w:r>
+      <w:proofErr w:type="gramStart"/>
+      <w:r>
+        <w:rPr>
+          <w:rFonts w:ascii="Times New Roman" w:hAnsi="Times New Roman" w:cs="Times New Roman"/>
+          <w:sz w:val="24"/>
+          <w:szCs w:val="24"/>
+        </w:rPr>
+        <w:t>in order to</w:t>
+      </w:r>
+      <w:proofErr w:type="gramEnd"/>
+      <w:r>
+        <w:rPr>
+          <w:rFonts w:ascii="Times New Roman" w:hAnsi="Times New Roman" w:cs="Times New Roman"/>
+          <w:sz w:val="24"/>
+          <w:szCs w:val="24"/>
+        </w:rPr>
+        <w:t xml:space="preserve"> produce an option to decline or accept a sale when there is insufficient stock, it was necessary to capitalize on the stock difference condition. New variables such as </w:t>
+      </w:r>
+      <w:proofErr w:type="spellStart"/>
+      <w:r>
+        <w:rPr>
+          <w:rFonts w:ascii="Times New Roman" w:hAnsi="Times New Roman" w:cs="Times New Roman"/>
+          <w:sz w:val="24"/>
+          <w:szCs w:val="24"/>
+        </w:rPr>
+        <w:t>unfulfilled_sales</w:t>
+      </w:r>
+      <w:proofErr w:type="spellEnd"/>
+      <w:r>
+        <w:rPr>
+          <w:rFonts w:ascii="Times New Roman" w:hAnsi="Times New Roman" w:cs="Times New Roman"/>
+          <w:sz w:val="24"/>
+          <w:szCs w:val="24"/>
+        </w:rPr>
+        <w:t xml:space="preserve"> were fundamental to allow the program to dictate a Boolean condition indicating unfulfilled sales. When taking into consideration the user input, definitions were used to neatly divide each input. While not entirely optimal, the user inputted variables were globalized </w:t>
+      </w:r>
+      <w:proofErr w:type="gramStart"/>
+      <w:r>
+        <w:rPr>
+          <w:rFonts w:ascii="Times New Roman" w:hAnsi="Times New Roman" w:cs="Times New Roman"/>
+          <w:sz w:val="24"/>
+          <w:szCs w:val="24"/>
+        </w:rPr>
+        <w:t>in order to</w:t>
+      </w:r>
+      <w:proofErr w:type="gramEnd"/>
+      <w:r>
+        <w:rPr>
+          <w:rFonts w:ascii="Times New Roman" w:hAnsi="Times New Roman" w:cs="Times New Roman"/>
+          <w:sz w:val="24"/>
+          <w:szCs w:val="24"/>
+        </w:rPr>
+        <w:t xml:space="preserve"> send these values through the Product class. </w:t>
+      </w:r>
+      <w:r>
+        <w:rPr>
+          <w:rFonts w:ascii="Times New Roman" w:hAnsi="Times New Roman" w:cs="Times New Roman"/>
+          <w:sz w:val="24"/>
+          <w:szCs w:val="24"/>
+        </w:rPr>
+        <w:t>Ultimately, assignment 2 was fundamentally straightforward but meaningful project which introduced object-oriented-programming well, and the challenges that were educational.</w:t>
+      </w:r>
     </w:p>
     <w:sectPr>
       <w:headerReference w:type="default" r:id="rId6"/>

</xml_diff>